<commit_message>
AB#139 Vytvoření diagramů základních Use Cases
</commit_message>
<xml_diff>
--- a/Dokumenty/01 - Inception/Use Case.docx
+++ b/Dokumenty/01 - Inception/Use Case.docx
@@ -57,14 +57,14 @@
         <w:rPr/>
         <w:drawing>
           <wp:inline distB="114300" distT="114300" distL="114300" distR="114300">
-            <wp:extent cx="4895850" cy="5810250"/>
+            <wp:extent cx="3914775" cy="5734050"/>
             <wp:effectExtent b="0" l="0" r="0" t="0"/>
-            <wp:docPr id="3" name="image6.png"/>
+            <wp:docPr id="5" name="image7.png"/>
             <a:graphic>
               <a:graphicData uri="http://schemas.openxmlformats.org/drawingml/2006/picture">
                 <pic:pic>
                   <pic:nvPicPr>
-                    <pic:cNvPr id="0" name="image6.png"/>
+                    <pic:cNvPr id="0" name="image7.png"/>
                     <pic:cNvPicPr preferRelativeResize="0"/>
                   </pic:nvPicPr>
                   <pic:blipFill>
@@ -77,7 +77,7 @@
                   <pic:spPr>
                     <a:xfrm>
                       <a:off x="0" y="0"/>
-                      <a:ext cx="4895850" cy="5810250"/>
+                      <a:ext cx="3914775" cy="5734050"/>
                     </a:xfrm>
                     <a:prstGeom prst="rect"/>
                     <a:ln/>
@@ -165,14 +165,14 @@
         <w:rPr/>
         <w:drawing>
           <wp:inline distB="114300" distT="114300" distL="114300" distR="114300">
-            <wp:extent cx="4400863" cy="7965653"/>
+            <wp:extent cx="4695825" cy="7762875"/>
             <wp:effectExtent b="0" l="0" r="0" t="0"/>
-            <wp:docPr id="2" name="image5.png"/>
+            <wp:docPr id="6" name="image2.png"/>
             <a:graphic>
               <a:graphicData uri="http://schemas.openxmlformats.org/drawingml/2006/picture">
                 <pic:pic>
                   <pic:nvPicPr>
-                    <pic:cNvPr id="0" name="image5.png"/>
+                    <pic:cNvPr id="0" name="image2.png"/>
                     <pic:cNvPicPr preferRelativeResize="0"/>
                   </pic:nvPicPr>
                   <pic:blipFill>
@@ -185,7 +185,7 @@
                   <pic:spPr>
                     <a:xfrm>
                       <a:off x="0" y="0"/>
-                      <a:ext cx="4400863" cy="7965653"/>
+                      <a:ext cx="4695825" cy="7762875"/>
                     </a:xfrm>
                     <a:prstGeom prst="rect"/>
                     <a:ln/>
@@ -260,14 +260,14 @@
         <w:rPr/>
         <w:drawing>
           <wp:inline distB="114300" distT="114300" distL="114300" distR="114300">
-            <wp:extent cx="5300663" cy="8036796"/>
+            <wp:extent cx="4295775" cy="5791200"/>
             <wp:effectExtent b="0" l="0" r="0" t="0"/>
-            <wp:docPr id="8" name="image8.png"/>
+            <wp:docPr id="3" name="image3.png"/>
             <a:graphic>
               <a:graphicData uri="http://schemas.openxmlformats.org/drawingml/2006/picture">
                 <pic:pic>
                   <pic:nvPicPr>
-                    <pic:cNvPr id="0" name="image8.png"/>
+                    <pic:cNvPr id="0" name="image3.png"/>
                     <pic:cNvPicPr preferRelativeResize="0"/>
                   </pic:nvPicPr>
                   <pic:blipFill>
@@ -280,7 +280,7 @@
                   <pic:spPr>
                     <a:xfrm>
                       <a:off x="0" y="0"/>
-                      <a:ext cx="5300663" cy="8036796"/>
+                      <a:ext cx="4295775" cy="5791200"/>
                     </a:xfrm>
                     <a:prstGeom prst="rect"/>
                     <a:ln/>
@@ -364,14 +364,14 @@
         <w:rPr/>
         <w:drawing>
           <wp:inline distB="114300" distT="114300" distL="114300" distR="114300">
-            <wp:extent cx="5553075" cy="6353175"/>
+            <wp:extent cx="5731200" cy="5168900"/>
             <wp:effectExtent b="0" l="0" r="0" t="0"/>
-            <wp:docPr id="4" name="image3.png"/>
+            <wp:docPr id="1" name="image1.png"/>
             <a:graphic>
               <a:graphicData uri="http://schemas.openxmlformats.org/drawingml/2006/picture">
                 <pic:pic>
                   <pic:nvPicPr>
-                    <pic:cNvPr id="0" name="image3.png"/>
+                    <pic:cNvPr id="0" name="image1.png"/>
                     <pic:cNvPicPr preferRelativeResize="0"/>
                   </pic:nvPicPr>
                   <pic:blipFill>
@@ -384,7 +384,7 @@
                   <pic:spPr>
                     <a:xfrm>
                       <a:off x="0" y="0"/>
-                      <a:ext cx="5553075" cy="6353175"/>
+                      <a:ext cx="5731200" cy="5168900"/>
                     </a:xfrm>
                     <a:prstGeom prst="rect"/>
                     <a:ln/>
@@ -461,12 +461,12 @@
           <wp:inline distB="114300" distT="114300" distL="114300" distR="114300">
             <wp:extent cx="3895725" cy="3095625"/>
             <wp:effectExtent b="0" l="0" r="0" t="0"/>
-            <wp:docPr id="7" name="image7.png"/>
+            <wp:docPr id="8" name="image4.png"/>
             <a:graphic>
               <a:graphicData uri="http://schemas.openxmlformats.org/drawingml/2006/picture">
                 <pic:pic>
                   <pic:nvPicPr>
-                    <pic:cNvPr id="0" name="image7.png"/>
+                    <pic:cNvPr id="0" name="image4.png"/>
                     <pic:cNvPicPr preferRelativeResize="0"/>
                   </pic:nvPicPr>
                   <pic:blipFill>
@@ -576,12 +576,12 @@
           <wp:inline distB="114300" distT="114300" distL="114300" distR="114300">
             <wp:extent cx="5205413" cy="3529891"/>
             <wp:effectExtent b="0" l="0" r="0" t="0"/>
-            <wp:docPr id="6" name="image1.png"/>
+            <wp:docPr id="7" name="image5.png"/>
             <a:graphic>
               <a:graphicData uri="http://schemas.openxmlformats.org/drawingml/2006/picture">
                 <pic:pic>
                   <pic:nvPicPr>
-                    <pic:cNvPr id="0" name="image1.png"/>
+                    <pic:cNvPr id="0" name="image5.png"/>
                     <pic:cNvPicPr preferRelativeResize="0"/>
                   </pic:nvPicPr>
                   <pic:blipFill>
@@ -665,14 +665,14 @@
         <w:rPr/>
         <w:drawing>
           <wp:inline distB="114300" distT="114300" distL="114300" distR="114300">
-            <wp:extent cx="5731200" cy="3543300"/>
+            <wp:extent cx="5731200" cy="3746500"/>
             <wp:effectExtent b="0" l="0" r="0" t="0"/>
-            <wp:docPr id="1" name="image2.png"/>
+            <wp:docPr id="2" name="image8.png"/>
             <a:graphic>
               <a:graphicData uri="http://schemas.openxmlformats.org/drawingml/2006/picture">
                 <pic:pic>
                   <pic:nvPicPr>
-                    <pic:cNvPr id="0" name="image2.png"/>
+                    <pic:cNvPr id="0" name="image8.png"/>
                     <pic:cNvPicPr preferRelativeResize="0"/>
                   </pic:nvPicPr>
                   <pic:blipFill>
@@ -685,7 +685,7 @@
                   <pic:spPr>
                     <a:xfrm>
                       <a:off x="0" y="0"/>
-                      <a:ext cx="5731200" cy="3543300"/>
+                      <a:ext cx="5731200" cy="3746500"/>
                     </a:xfrm>
                     <a:prstGeom prst="rect"/>
                     <a:ln/>
@@ -755,14 +755,14 @@
         <w:rPr/>
         <w:drawing>
           <wp:inline distB="114300" distT="114300" distL="114300" distR="114300">
-            <wp:extent cx="5586413" cy="3665503"/>
+            <wp:extent cx="5731200" cy="3225800"/>
             <wp:effectExtent b="0" l="0" r="0" t="0"/>
-            <wp:docPr id="5" name="image4.png"/>
+            <wp:docPr id="4" name="image6.png"/>
             <a:graphic>
               <a:graphicData uri="http://schemas.openxmlformats.org/drawingml/2006/picture">
                 <pic:pic>
                   <pic:nvPicPr>
-                    <pic:cNvPr id="0" name="image4.png"/>
+                    <pic:cNvPr id="0" name="image6.png"/>
                     <pic:cNvPicPr preferRelativeResize="0"/>
                   </pic:nvPicPr>
                   <pic:blipFill>
@@ -775,7 +775,7 @@
                   <pic:spPr>
                     <a:xfrm>
                       <a:off x="0" y="0"/>
-                      <a:ext cx="5586413" cy="3665503"/>
+                      <a:ext cx="5731200" cy="3225800"/>
                     </a:xfrm>
                     <a:prstGeom prst="rect"/>
                     <a:ln/>

</xml_diff>